<commit_message>
issue fixed for all the xss
issue fixed for all the xss
</commit_message>
<xml_diff>
--- a/un-admin-server/src/main/resources/static/Seat_Chart_Template.docx
+++ b/un-admin-server/src/main/resources/static/Seat_Chart_Template.docx
@@ -171,56 +171,7 @@
           <w:color w:val="FF0000"/>
           <w:sz w:val="28"/>
         </w:rPr>
-        <w:t xml:space="preserve">3RD </w:t>
-      </w:r>
-      <w:r>
-        <w:rPr>
-          <w:rFonts w:ascii="Calibri"/>
-          <w:b/>
-          <w:color w:val="FF0000"/>
-          <w:spacing w:val="-1"/>
-          <w:sz w:val="28"/>
-        </w:rPr>
-        <w:t>SEMESTER</w:t>
-      </w:r>
-      <w:r>
-        <w:rPr>
-          <w:rFonts w:ascii="Calibri"/>
-          <w:b/>
-          <w:color w:val="FF0000"/>
-          <w:sz w:val="28"/>
-        </w:rPr>
-        <w:t xml:space="preserve"> </w:t>
-      </w:r>
-      <w:r>
-        <w:rPr>
-          <w:rFonts w:ascii="Calibri"/>
-          <w:b/>
-          <w:color w:val="FF0000"/>
-          <w:spacing w:val="-1"/>
-          <w:sz w:val="28"/>
-        </w:rPr>
-        <w:t>EXAMINATIONS</w:t>
-      </w:r>
-      <w:r>
-        <w:rPr>
-          <w:rFonts w:ascii="Calibri"/>
-          <w:b/>
-          <w:color w:val="FF0000"/>
-          <w:spacing w:val="-2"/>
-          <w:sz w:val="28"/>
-        </w:rPr>
-        <w:t xml:space="preserve"> </w:t>
-      </w:r>
-      <w:r>
-        <w:rPr>
-          <w:rFonts w:ascii="Calibri"/>
-          <w:b/>
-          <w:color w:val="FF0000"/>
-          <w:spacing w:val="-1"/>
-          <w:sz w:val="28"/>
-        </w:rPr>
-        <w:t>-2021</w:t>
+        <w:t>EXAMNAMEWILLREPLACE</w:t>
       </w:r>
     </w:p>
     <w:p>
@@ -356,26 +307,7 @@
           <w:color w:val="FF0000"/>
           <w:sz w:val="28"/>
         </w:rPr>
-        <w:t>S-</w:t>
-      </w:r>
-      <w:r>
-        <w:rPr>
-          <w:rFonts w:ascii="Calibri"/>
-          <w:b/>
-          <w:color w:val="FF0000"/>
-          <w:spacing w:val="-2"/>
-          <w:sz w:val="28"/>
-        </w:rPr>
-        <w:t xml:space="preserve"> </w:t>
-      </w:r>
-      <w:r>
-        <w:rPr>
-          <w:rFonts w:ascii="Calibri"/>
-          <w:b/>
-          <w:color w:val="FF0000"/>
-          <w:sz w:val="28"/>
-        </w:rPr>
-        <w:t>26</w:t>
+        <w:t>ROOMNAMEREPLACE</w:t>
       </w:r>
     </w:p>
     <w:p>

</xml_diff>

<commit_message>
Student count issue fixed
</commit_message>
<xml_diff>
--- a/un-admin-server/src/main/resources/static/Seat_Chart_Template.docx
+++ b/un-admin-server/src/main/resources/static/Seat_Chart_Template.docx
@@ -436,13 +436,23 @@
                 <w:rFonts w:ascii="Calibri" w:eastAsia="Calibri" w:hAnsi="Calibri" w:cs="Calibri"/>
               </w:rPr>
             </w:pPr>
+            <w:proofErr w:type="spellStart"/>
             <w:r>
               <w:rPr>
                 <w:rFonts w:ascii="Calibri"/>
                 <w:b/>
                 <w:spacing w:val="-1"/>
               </w:rPr>
-              <w:t>Sl.No.</w:t>
+              <w:t>Sl.No</w:t>
+            </w:r>
+            <w:proofErr w:type="spellEnd"/>
+            <w:r>
+              <w:rPr>
+                <w:rFonts w:ascii="Calibri"/>
+                <w:b/>
+                <w:spacing w:val="-1"/>
+              </w:rPr>
+              <w:t>.</w:t>
             </w:r>
           </w:p>
         </w:tc>
@@ -2683,6 +2693,8 @@
         <w:ind w:left="152"/>
         <w:rPr>
           <w:rFonts w:ascii="Arial" w:eastAsia="Arial" w:hAnsi="Arial" w:cs="Arial"/>
+          <w:b/>
+          <w:bCs/>
           <w:sz w:val="18"/>
           <w:szCs w:val="18"/>
         </w:rPr>
@@ -2693,6 +2705,8 @@
       <w:r>
         <w:rPr>
           <w:rFonts w:ascii="Arial"/>
+          <w:b/>
+          <w:bCs/>
           <w:spacing w:val="-1"/>
           <w:sz w:val="18"/>
         </w:rPr>
@@ -2717,6 +2731,8 @@
         <w:ind w:left="152"/>
         <w:rPr>
           <w:rFonts w:ascii="Arial" w:eastAsia="Arial" w:hAnsi="Arial" w:cs="Arial"/>
+          <w:b/>
+          <w:bCs/>
           <w:sz w:val="18"/>
           <w:szCs w:val="18"/>
         </w:rPr>
@@ -2724,27 +2740,13 @@
       <w:r>
         <w:rPr>
           <w:rFonts w:ascii="Arial"/>
+          <w:b/>
+          <w:bCs/>
           <w:spacing w:val="-1"/>
           <w:w w:val="95"/>
           <w:sz w:val="18"/>
         </w:rPr>
         <w:t>TOTAL</w:t>
-      </w:r>
-      <w:r>
-        <w:rPr>
-          <w:rFonts w:ascii="Times New Roman"/>
-          <w:spacing w:val="-1"/>
-          <w:w w:val="95"/>
-          <w:sz w:val="18"/>
-        </w:rPr>
-        <w:tab/>
-      </w:r>
-      <w:r>
-        <w:rPr>
-          <w:rFonts w:ascii="Arial"/>
-          <w:sz w:val="18"/>
-        </w:rPr>
-        <w:t>-</w:t>
       </w:r>
     </w:p>
     <w:p>
@@ -2911,6 +2913,7 @@
                 <v:path arrowok="t"/>
               </v:shape>
             </v:group>
+            <w10:wrap type="none"/>
             <w10:anchorlock/>
           </v:group>
         </w:pict>
@@ -2971,12 +2974,28 @@
     </w:p>
     <w:p>
       <w:pPr>
-        <w:rPr>
-          <w:rFonts w:ascii="Calibri" w:eastAsia="Calibri" w:hAnsi="Calibri" w:cs="Calibri"/>
-          <w:sz w:val="24"/>
-          <w:szCs w:val="24"/>
+        <w:spacing w:before="155"/>
+        <w:rPr>
+          <w:rFonts w:ascii="Calibri"/>
+          <w:b/>
         </w:rPr>
       </w:pPr>
+      <w:r>
+        <w:rPr>
+          <w:rFonts w:ascii="Calibri"/>
+          <w:b/>
+        </w:rPr>
+        <w:t xml:space="preserve">   </w:t>
+      </w:r>
+      <w:proofErr w:type="spellStart"/>
+      <w:r>
+        <w:rPr>
+          <w:rFonts w:ascii="Calibri"/>
+          <w:b/>
+        </w:rPr>
+        <w:t>StudentCountPerClass</w:t>
+      </w:r>
+      <w:proofErr w:type="spellEnd"/>
     </w:p>
     <w:p>
       <w:pPr>

</xml_diff>

<commit_message>
seat chart issue fixed
seat chart issue fixed
</commit_message>
<xml_diff>
--- a/un-admin-server/src/main/resources/static/Seat_Chart_Template.docx
+++ b/un-admin-server/src/main/resources/static/Seat_Chart_Template.docx
@@ -1,6 +1,6 @@
 
 <file path=word/document.xml><?xml version="1.0" encoding="utf-8"?>
-<w:document xmlns:wpc="http://schemas.microsoft.com/office/word/2010/wordprocessingCanvas" xmlns:cx="http://schemas.microsoft.com/office/drawing/2014/chartex" xmlns:cx1="http://schemas.microsoft.com/office/drawing/2015/9/8/chartex" xmlns:cx2="http://schemas.microsoft.com/office/drawing/2015/10/21/chartex" xmlns:cx3="http://schemas.microsoft.com/office/drawing/2016/5/9/chartex" xmlns:cx4="http://schemas.microsoft.com/office/drawing/2016/5/10/chartex" xmlns:cx5="http://schemas.microsoft.com/office/drawing/2016/5/11/chartex" xmlns:cx6="http://schemas.microsoft.com/office/drawing/2016/5/12/chartex" xmlns:cx7="http://schemas.microsoft.com/office/drawing/2016/5/13/chartex" xmlns:cx8="http://schemas.microsoft.com/office/drawing/2016/5/14/chartex" xmlns:mc="http://schemas.openxmlformats.org/markup-compatibility/2006" xmlns:aink="http://schemas.microsoft.com/office/drawing/2016/ink" xmlns:am3d="http://schemas.microsoft.com/office/drawing/2017/model3d" xmlns:o="urn:schemas-microsoft-com:office:office" xmlns:r="http://schemas.openxmlformats.org/officeDocument/2006/relationships" xmlns:m="http://schemas.openxmlformats.org/officeDocument/2006/math" xmlns:v="urn:schemas-microsoft-com:vml" xmlns:wp14="http://schemas.microsoft.com/office/word/2010/wordprocessingDrawing" xmlns:wp="http://schemas.openxmlformats.org/drawingml/2006/wordprocessingDrawing" xmlns:w10="urn:schemas-microsoft-com:office:word" xmlns:w="http://schemas.openxmlformats.org/wordprocessingml/2006/main" xmlns:w14="http://schemas.microsoft.com/office/word/2010/wordml" xmlns:w15="http://schemas.microsoft.com/office/word/2012/wordml" xmlns:w16cex="http://schemas.microsoft.com/office/word/2018/wordml/cex" xmlns:w16cid="http://schemas.microsoft.com/office/word/2016/wordml/cid" xmlns:w16="http://schemas.microsoft.com/office/word/2018/wordml" xmlns:w16sdtdh="http://schemas.microsoft.com/office/word/2020/wordml/sdtdatahash" xmlns:w16se="http://schemas.microsoft.com/office/word/2015/wordml/symex" xmlns:wpg="http://schemas.microsoft.com/office/word/2010/wordprocessingGroup" xmlns:wpi="http://schemas.microsoft.com/office/word/2010/wordprocessingInk" xmlns:wne="http://schemas.microsoft.com/office/word/2006/wordml" xmlns:wps="http://schemas.microsoft.com/office/word/2010/wordprocessingShape" mc:Ignorable="w14 w15 w16se w16cid w16 w16cex w16sdtdh wp14">
+<w:document xmlns:wpc="http://schemas.microsoft.com/office/word/2010/wordprocessingCanvas" xmlns:cx="http://schemas.microsoft.com/office/drawing/2014/chartex" xmlns:cx1="http://schemas.microsoft.com/office/drawing/2015/9/8/chartex" xmlns:cx2="http://schemas.microsoft.com/office/drawing/2015/10/21/chartex" xmlns:cx3="http://schemas.microsoft.com/office/drawing/2016/5/9/chartex" xmlns:cx4="http://schemas.microsoft.com/office/drawing/2016/5/10/chartex" xmlns:cx5="http://schemas.microsoft.com/office/drawing/2016/5/11/chartex" xmlns:cx6="http://schemas.microsoft.com/office/drawing/2016/5/12/chartex" xmlns:cx7="http://schemas.microsoft.com/office/drawing/2016/5/13/chartex" xmlns:cx8="http://schemas.microsoft.com/office/drawing/2016/5/14/chartex" xmlns:mc="http://schemas.openxmlformats.org/markup-compatibility/2006" xmlns:aink="http://schemas.microsoft.com/office/drawing/2016/ink" xmlns:am3d="http://schemas.microsoft.com/office/drawing/2017/model3d" xmlns:o="urn:schemas-microsoft-com:office:office" xmlns:oel="http://schemas.microsoft.com/office/2019/extlst" xmlns:r="http://schemas.openxmlformats.org/officeDocument/2006/relationships" xmlns:m="http://schemas.openxmlformats.org/officeDocument/2006/math" xmlns:v="urn:schemas-microsoft-com:vml" xmlns:wp14="http://schemas.microsoft.com/office/word/2010/wordprocessingDrawing" xmlns:wp="http://schemas.openxmlformats.org/drawingml/2006/wordprocessingDrawing" xmlns:w10="urn:schemas-microsoft-com:office:word" xmlns:w="http://schemas.openxmlformats.org/wordprocessingml/2006/main" xmlns:w14="http://schemas.microsoft.com/office/word/2010/wordml" xmlns:w15="http://schemas.microsoft.com/office/word/2012/wordml" xmlns:w16cex="http://schemas.microsoft.com/office/word/2018/wordml/cex" xmlns:w16cid="http://schemas.microsoft.com/office/word/2016/wordml/cid" xmlns:w16="http://schemas.microsoft.com/office/word/2018/wordml" xmlns:w16sdtdh="http://schemas.microsoft.com/office/word/2020/wordml/sdtdatahash" xmlns:w16se="http://schemas.microsoft.com/office/word/2015/wordml/symex" xmlns:wpg="http://schemas.microsoft.com/office/word/2010/wordprocessingGroup" xmlns:wpi="http://schemas.microsoft.com/office/word/2010/wordprocessingInk" xmlns:wne="http://schemas.microsoft.com/office/word/2006/wordml" xmlns:wps="http://schemas.microsoft.com/office/word/2010/wordprocessingShape" mc:Ignorable="w14 w15 w16se w16cid w16 w16cex w16sdtdh wp14">
   <w:body>
     <w:p>
       <w:pPr>
@@ -146,6 +146,7 @@
         </w:rPr>
         <w:t xml:space="preserve"> </w:t>
       </w:r>
+      <w:proofErr w:type="gramStart"/>
       <w:r>
         <w:rPr>
           <w:spacing w:val="-1"/>
@@ -154,6 +155,7 @@
         </w:rPr>
         <w:t>ADASPUR,CUTTACK</w:t>
       </w:r>
+      <w:proofErr w:type="gramEnd"/>
     </w:p>
     <w:p>
       <w:pPr>
@@ -232,6 +234,7 @@
           <w:szCs w:val="22"/>
         </w:rPr>
       </w:pPr>
+      <w:proofErr w:type="gramStart"/>
       <w:r>
         <w:rPr>
           <w:rFonts w:ascii="Calibri"/>
@@ -249,7 +252,18 @@
           <w:sz w:val="22"/>
           <w:szCs w:val="22"/>
         </w:rPr>
-        <w:t>………………………………..</w:t>
+        <w:t>…</w:t>
+      </w:r>
+      <w:proofErr w:type="gramEnd"/>
+      <w:r>
+        <w:rPr>
+          <w:rFonts w:ascii="Calibri"/>
+          <w:b/>
+          <w:color w:val="FF0000"/>
+          <w:sz w:val="22"/>
+          <w:szCs w:val="22"/>
+        </w:rPr>
+        <w:t>……………………………..</w:t>
       </w:r>
       <w:r>
         <w:rPr>
@@ -732,14 +746,6 @@
                 <w:szCs w:val="16"/>
               </w:rPr>
             </w:pPr>
-            <w:r>
-              <w:rPr>
-                <w:rFonts w:ascii="Calibri" w:eastAsia="Calibri" w:hAnsi="Calibri" w:cs="Calibri"/>
-                <w:sz w:val="16"/>
-                <w:szCs w:val="16"/>
-              </w:rPr>
-              <w:t>1</w:t>
-            </w:r>
           </w:p>
         </w:tc>
         <w:tc>
@@ -3607,7 +3613,29 @@
           <w:szCs w:val="18"/>
           <w:u w:val="single" w:color="000000"/>
         </w:rPr>
-        <w:t>INVIGILATOS</w:t>
+        <w:t>INVIGILATO</w:t>
+      </w:r>
+      <w:r>
+        <w:rPr>
+          <w:rFonts w:ascii="Calibri"/>
+          <w:b/>
+          <w:spacing w:val="-1"/>
+          <w:sz w:val="18"/>
+          <w:szCs w:val="18"/>
+          <w:u w:val="single" w:color="000000"/>
+        </w:rPr>
+        <w:t>R</w:t>
+      </w:r>
+      <w:r>
+        <w:rPr>
+          <w:rFonts w:ascii="Calibri"/>
+          <w:b/>
+          <w:spacing w:val="-1"/>
+          <w:sz w:val="18"/>
+          <w:szCs w:val="18"/>
+          <w:u w:val="single" w:color="000000"/>
+        </w:rPr>
+        <w:t>S</w:t>
       </w:r>
     </w:p>
     <w:p>
@@ -3675,7 +3703,25 @@
           <w:sz w:val="18"/>
           <w:szCs w:val="18"/>
         </w:rPr>
-        <w:t>REGULR</w:t>
+        <w:t>REGUL</w:t>
+      </w:r>
+      <w:r>
+        <w:rPr>
+          <w:rFonts w:ascii="Arial"/>
+          <w:spacing w:val="-1"/>
+          <w:sz w:val="18"/>
+          <w:szCs w:val="18"/>
+        </w:rPr>
+        <w:t>A</w:t>
+      </w:r>
+      <w:r>
+        <w:rPr>
+          <w:rFonts w:ascii="Arial"/>
+          <w:spacing w:val="-1"/>
+          <w:sz w:val="18"/>
+          <w:szCs w:val="18"/>
+        </w:rPr>
+        <w:t>R</w:t>
       </w:r>
       <w:r>
         <w:rPr>
@@ -3880,6 +3926,7 @@
                 <v:path arrowok="t"/>
               </v:shape>
             </v:group>
+            <w10:wrap type="none"/>
             <w10:anchorlock/>
           </v:group>
         </w:pict>

</xml_diff>